<commit_message>
Add readxl package dependency
</commit_message>
<xml_diff>
--- a/_book/bookdown-demo.docx
+++ b/_book/bookdown-demo.docx
@@ -127,7 +127,7 @@
         <w:pStyle w:val="Date"/>
       </w:pPr>
       <w:r>
-        <w:t xml:space="preserve">2017-11-29</w:t>
+        <w:t xml:space="preserve">2017-11-30</w:t>
       </w:r>
     </w:p>
     <w:sdt>
@@ -278,41 +278,9 @@
         <w:pStyle w:val="BodyText"/>
       </w:pPr>
       <w:r>
-        <w:t xml:space="preserve">The third factor is the relative average loss payment per insured</w:t>
-      </w:r>
-      <w:r>
-        <w:t xml:space="preserve"> </w:t>
-      </w:r>
-      <w:r>
-        <w:t xml:space="preserve">vehicle year. This value is normalized for all autos within a</w:t>
-      </w:r>
-      <w:r>
-        <w:t xml:space="preserve"> </w:t>
-      </w:r>
-      <w:r>
-        <w:t xml:space="preserve">particular size classification (two-door small, station wagons,</w:t>
-      </w:r>
-      <w:r>
-        <w:t xml:space="preserve"> </w:t>
-      </w:r>
-      <w:r>
-        <w:t xml:space="preserve">sports/speciality, etc...), and represents the average loss per car</w:t>
-      </w:r>
-      <w:r>
-        <w:t xml:space="preserve"> </w:t>
-      </w:r>
-      <w:r>
-        <w:t xml:space="preserve">per year.</w:t>
-      </w:r>
-    </w:p>
-    <w:p>
-      <w:pPr>
-        <w:pStyle w:val="BodyText"/>
-      </w:pPr>
-      <w:r>
         <w:drawing>
           <wp:inline>
-            <wp:extent cx="5334000" cy="4267200"/>
+            <wp:extent cx="4620126" cy="3696101"/>
             <wp:effectExtent b="0" l="0" r="0" t="0"/>
             <wp:docPr descr="" id="1" name="Picture"/>
             <a:graphic>
@@ -333,7 +301,7 @@
                   <pic:spPr bwMode="auto">
                     <a:xfrm>
                       <a:off x="0" y="0"/>
-                      <a:ext cx="5334000" cy="4267200"/>
+                      <a:ext cx="4620126" cy="3696101"/>
                     </a:xfrm>
                     <a:prstGeom prst="rect">
                       <a:avLst/>
@@ -350,6 +318,38 @@
             </a:graphic>
           </wp:inline>
         </w:drawing>
+      </w:r>
+    </w:p>
+    <w:p>
+      <w:pPr>
+        <w:pStyle w:val="BodyText"/>
+      </w:pPr>
+      <w:r>
+        <w:t xml:space="preserve">The third factor is the relative average loss payment per insured</w:t>
+      </w:r>
+      <w:r>
+        <w:t xml:space="preserve"> </w:t>
+      </w:r>
+      <w:r>
+        <w:t xml:space="preserve">vehicle year. This value is normalized for all autos within a</w:t>
+      </w:r>
+      <w:r>
+        <w:t xml:space="preserve"> </w:t>
+      </w:r>
+      <w:r>
+        <w:t xml:space="preserve">particular size classification (two-door small, station wagons,</w:t>
+      </w:r>
+      <w:r>
+        <w:t xml:space="preserve"> </w:t>
+      </w:r>
+      <w:r>
+        <w:t xml:space="preserve">sports/speciality, etc...), and represents the average loss per car</w:t>
+      </w:r>
+      <w:r>
+        <w:t xml:space="preserve"> </w:t>
+      </w:r>
+      <w:r>
+        <w:t xml:space="preserve">per year.</w:t>
       </w:r>
     </w:p>
     <w:p>
@@ -2694,7 +2694,7 @@
       <w:r>
         <w:drawing>
           <wp:inline>
-            <wp:extent cx="5334000" cy="4267200"/>
+            <wp:extent cx="4620126" cy="3696101"/>
             <wp:effectExtent b="0" l="0" r="0" t="0"/>
             <wp:docPr descr="" id="1" name="Picture"/>
             <a:graphic>
@@ -2715,7 +2715,7 @@
                   <pic:spPr bwMode="auto">
                     <a:xfrm>
                       <a:off x="0" y="0"/>
-                      <a:ext cx="5334000" cy="4267200"/>
+                      <a:ext cx="4620126" cy="3696101"/>
                     </a:xfrm>
                     <a:prstGeom prst="rect">
                       <a:avLst/>
@@ -2741,7 +2741,7 @@
       <w:r>
         <w:drawing>
           <wp:inline>
-            <wp:extent cx="5334000" cy="4267200"/>
+            <wp:extent cx="4620126" cy="3696101"/>
             <wp:effectExtent b="0" l="0" r="0" t="0"/>
             <wp:docPr descr="" id="1" name="Picture"/>
             <a:graphic>
@@ -2762,7 +2762,7 @@
                   <pic:spPr bwMode="auto">
                     <a:xfrm>
                       <a:off x="0" y="0"/>
-                      <a:ext cx="5334000" cy="4267200"/>
+                      <a:ext cx="4620126" cy="3696101"/>
                     </a:xfrm>
                     <a:prstGeom prst="rect">
                       <a:avLst/>
@@ -2791,16 +2791,102 @@
     </w:p>
     <w:p>
       <w:pPr>
+        <w:pStyle w:val="BodyText"/>
+      </w:pPr>
+      <w:r>
+        <w:rPr>
+          <w:b/>
+        </w:rPr>
+        <w:t xml:space="preserve">Lift Chart</w:t>
+      </w:r>
+    </w:p>
+    <w:p>
+      <w:pPr>
+        <w:pStyle w:val="BodyText"/>
+      </w:pPr>
+      <w:r>
+        <w:t xml:space="preserve">...</w:t>
+      </w:r>
+    </w:p>
+    <w:p>
+      <w:pPr>
+        <w:pStyle w:val="BodyText"/>
+      </w:pPr>
+      <w:r>
+        <w:rPr>
+          <w:b/>
+        </w:rPr>
+        <w:t xml:space="preserve">Decile Chart</w:t>
+      </w:r>
+    </w:p>
+    <w:p>
+      <w:pPr>
+        <w:pStyle w:val="BodyText"/>
+      </w:pPr>
+      <w:r>
+        <w:t xml:space="preserve">...</w:t>
+      </w:r>
+    </w:p>
+    <w:p>
+      <w:pPr>
         <w:pStyle w:val="Heading2"/>
       </w:pPr>
-      <w:bookmarkStart w:id="33" w:name="lift-chart"/>
+      <w:bookmarkStart w:id="33" w:name="classification-tree"/>
       <w:bookmarkEnd w:id="33"/>
       <w:r>
+        <w:t xml:space="preserve">Classification Tree</w:t>
+      </w:r>
+    </w:p>
+    <w:p>
+      <w:pPr>
+        <w:pStyle w:val="FirstParagraph"/>
+      </w:pPr>
+      <w:r>
+        <w:rPr>
+          <w:b/>
+        </w:rPr>
         <w:t xml:space="preserve">Lift Chart</w:t>
       </w:r>
     </w:p>
     <w:p>
       <w:pPr>
+        <w:pStyle w:val="BodyText"/>
+      </w:pPr>
+      <w:r>
+        <w:t xml:space="preserve">...</w:t>
+      </w:r>
+    </w:p>
+    <w:p>
+      <w:pPr>
+        <w:pStyle w:val="BodyText"/>
+      </w:pPr>
+      <w:r>
+        <w:rPr>
+          <w:b/>
+        </w:rPr>
+        <w:t xml:space="preserve">Decile Chart</w:t>
+      </w:r>
+    </w:p>
+    <w:p>
+      <w:pPr>
+        <w:pStyle w:val="BodyText"/>
+      </w:pPr>
+      <w:r>
+        <w:t xml:space="preserve">...</w:t>
+      </w:r>
+    </w:p>
+    <w:p>
+      <w:pPr>
+        <w:pStyle w:val="Heading1"/>
+      </w:pPr>
+      <w:bookmarkStart w:id="34" w:name="reccomentations"/>
+      <w:bookmarkEnd w:id="34"/>
+      <w:r>
+        <w:t xml:space="preserve">Reccomentations</w:t>
+      </w:r>
+    </w:p>
+    <w:p>
+      <w:pPr>
         <w:pStyle w:val="FirstParagraph"/>
       </w:pPr>
       <w:r>
@@ -2809,12 +2895,12 @@
     </w:p>
     <w:p>
       <w:pPr>
-        <w:pStyle w:val="Heading2"/>
-      </w:pPr>
-      <w:bookmarkStart w:id="34" w:name="decile-chart"/>
-      <w:bookmarkEnd w:id="34"/>
-      <w:r>
-        <w:t xml:space="preserve">Decile Chart</w:t>
+        <w:pStyle w:val="Heading1"/>
+      </w:pPr>
+      <w:bookmarkStart w:id="35" w:name="future-analysis"/>
+      <w:bookmarkEnd w:id="35"/>
+      <w:r>
+        <w:t xml:space="preserve">Future Analysis</w:t>
       </w:r>
     </w:p>
     <w:p>
@@ -2822,59 +2908,23 @@
         <w:pStyle w:val="FirstParagraph"/>
       </w:pPr>
       <w:r>
-        <w:t xml:space="preserve">...</w:t>
+        <w:t xml:space="preserve">As with any data analysis, the quality of the input data will determine the quality of the resulting models. In this case we started with 26 factors. A good way to increase the quality of the model would be to provide it with more factors and potentially more levels within the factors.</w:t>
+      </w:r>
+    </w:p>
+    <w:p>
+      <w:pPr>
+        <w:pStyle w:val="BodyText"/>
+      </w:pPr>
+      <w:r>
+        <w:t xml:space="preserve">All of this data also is only related to the automobeile itself, and does not account for the individual driving it. While some behavorial and demographic factors protected by federal law from being used for analysis like race and religion(CITE), Others such as gender are allowed. Including these behavorial factors as inputs into the model would be an opportunity to strethen the existing model. Technology and in partucular the increase of telematics within vehicles and internet of things (IoT) connected devices, will increase the ubiquity and variety of this datastream. With the advances in autonomous vehicles, behavorial factors may impact results less, but is something to monitor for the future of auto risk classification.</w:t>
       </w:r>
     </w:p>
     <w:p>
       <w:pPr>
         <w:pStyle w:val="Heading1"/>
       </w:pPr>
-      <w:bookmarkStart w:id="35" w:name="reccomentations"/>
-      <w:bookmarkEnd w:id="35"/>
-      <w:r>
-        <w:t xml:space="preserve">Reccomentations</w:t>
-      </w:r>
-    </w:p>
-    <w:p>
-      <w:pPr>
-        <w:pStyle w:val="FirstParagraph"/>
-      </w:pPr>
-      <w:r>
-        <w:t xml:space="preserve">...</w:t>
-      </w:r>
-    </w:p>
-    <w:p>
-      <w:pPr>
-        <w:pStyle w:val="Heading1"/>
-      </w:pPr>
-      <w:bookmarkStart w:id="36" w:name="future-analysis"/>
+      <w:bookmarkStart w:id="36" w:name="conculsion"/>
       <w:bookmarkEnd w:id="36"/>
-      <w:r>
-        <w:t xml:space="preserve">Future Analysis</w:t>
-      </w:r>
-    </w:p>
-    <w:p>
-      <w:pPr>
-        <w:pStyle w:val="FirstParagraph"/>
-      </w:pPr>
-      <w:r>
-        <w:t xml:space="preserve">As with any data analysis, the quality of the input data will determine the quality of the resulting models. In this case we started with 26 factors. A good way to increase the quality of the model would be to provide it with more factors and potentially more levels within the factors.</w:t>
-      </w:r>
-    </w:p>
-    <w:p>
-      <w:pPr>
-        <w:pStyle w:val="BodyText"/>
-      </w:pPr>
-      <w:r>
-        <w:t xml:space="preserve">All of this data also is only related to the automobeile itself, and does not account for the individual driving it. While some behavorial and demographic factors protected by federal law from being used for analysis like race and religion(CITE), Others such as gender are allowed. Including these behavorial factors as inputs into the model would be an opportunity to strethen the existing model. Technology and in partucular the increase of telematics within vehicles and internet of things (IoT) connected devices, will increase the ubiquity and variety of this datastream. With the advances in autonomous vehicles, behavorial factors may impact results less, but is something to monitor for the future of auto risk classification.</w:t>
-      </w:r>
-    </w:p>
-    <w:p>
-      <w:pPr>
-        <w:pStyle w:val="Heading1"/>
-      </w:pPr>
-      <w:bookmarkStart w:id="37" w:name="conculsion"/>
-      <w:bookmarkEnd w:id="37"/>
       <w:r>
         <w:t xml:space="preserve">Conculsion</w:t>
       </w:r>
@@ -2995,7 +3045,7 @@
     </w:lvl>
   </w:abstractNum>
   <w:abstractNum w:abstractNumId="990">
-    <w:nsid w:val="3d8c5118"/>
+    <w:nsid w:val="199cae68"/>
     <w:multiLevelType w:val="multilevel"/>
     <w:lvl w:ilvl="0">
       <w:numFmt w:val="bullet"/>

</xml_diff>